<commit_message>
Updated progress report with pictures
</commit_message>
<xml_diff>
--- a/MidProgressReportTicTacToe.docx
+++ b/MidProgressReportTicTacToe.docx
@@ -489,7 +489,16 @@
           <w:sz w:val="24"/>
           <w:szCs w:val="24"/>
         </w:rPr>
-        <w:t xml:space="preserve"> We are only slightly behind on our implementation of the game code.</w:t>
+        <w:t xml:space="preserve"> </w:t>
+      </w:r>
+      <w:r>
+        <w:rPr>
+          <w:rFonts w:ascii="Times New Roman" w:eastAsia="Times New Roman" w:hAnsi="Times New Roman" w:cs="Times New Roman"/>
+          <w:bCs/>
+          <w:sz w:val="24"/>
+          <w:szCs w:val="24"/>
+        </w:rPr>
+        <w:t>We have begun designing our tic-tac-toe logic starting with the variables and dealing with each separate square’s logic. We will attempt to use vectors to allow the user to easily maneuver around the game board.</w:t>
       </w:r>
     </w:p>
     <w:p>
@@ -498,6 +507,71 @@
         <w:jc w:val="center"/>
         <w:rPr>
           <w:rFonts w:ascii="Times New Roman" w:eastAsia="Times New Roman" w:hAnsi="Times New Roman" w:cs="Times New Roman"/>
+          <w:bCs/>
+          <w:sz w:val="24"/>
+          <w:szCs w:val="24"/>
+        </w:rPr>
+      </w:pPr>
+      <w:r>
+        <w:rPr>
+          <w:noProof/>
+        </w:rPr>
+        <w:drawing>
+          <wp:inline distT="0" distB="0" distL="0" distR="0" wp14:anchorId="3FF50D56" wp14:editId="52AED6EE">
+            <wp:extent cx="3193884" cy="2657475"/>
+            <wp:effectExtent l="0" t="0" r="6985" b="0"/>
+            <wp:docPr id="2" name="Picture 2" descr="Arrow&#10;&#10;Description automatically generated"/>
+            <wp:cNvGraphicFramePr>
+              <a:graphicFrameLocks xmlns:a="http://schemas.openxmlformats.org/drawingml/2006/main" noChangeAspect="1"/>
+            </wp:cNvGraphicFramePr>
+            <a:graphic xmlns:a="http://schemas.openxmlformats.org/drawingml/2006/main">
+              <a:graphicData uri="http://schemas.openxmlformats.org/drawingml/2006/picture">
+                <pic:pic xmlns:pic="http://schemas.openxmlformats.org/drawingml/2006/picture">
+                  <pic:nvPicPr>
+                    <pic:cNvPr id="2" name="Picture 2" descr="Arrow&#10;&#10;Description automatically generated"/>
+                    <pic:cNvPicPr>
+                      <a:picLocks noChangeAspect="1" noChangeArrowheads="1"/>
+                    </pic:cNvPicPr>
+                  </pic:nvPicPr>
+                  <pic:blipFill>
+                    <a:blip r:embed="rId6" cstate="print">
+                      <a:extLst>
+                        <a:ext uri="{28A0092B-C50C-407E-A947-70E740481C1C}">
+                          <a14:useLocalDpi xmlns:a14="http://schemas.microsoft.com/office/drawing/2010/main" val="0"/>
+                        </a:ext>
+                      </a:extLst>
+                    </a:blip>
+                    <a:srcRect/>
+                    <a:stretch>
+                      <a:fillRect/>
+                    </a:stretch>
+                  </pic:blipFill>
+                  <pic:spPr bwMode="auto">
+                    <a:xfrm>
+                      <a:off x="0" y="0"/>
+                      <a:ext cx="3198875" cy="2661628"/>
+                    </a:xfrm>
+                    <a:prstGeom prst="rect">
+                      <a:avLst/>
+                    </a:prstGeom>
+                    <a:noFill/>
+                    <a:ln>
+                      <a:noFill/>
+                    </a:ln>
+                  </pic:spPr>
+                </pic:pic>
+              </a:graphicData>
+            </a:graphic>
+          </wp:inline>
+        </w:drawing>
+      </w:r>
+    </w:p>
+    <w:p>
+      <w:pPr>
+        <w:spacing w:line="480" w:lineRule="auto"/>
+        <w:jc w:val="center"/>
+        <w:rPr>
+          <w:rFonts w:ascii="Times New Roman" w:eastAsia="Times New Roman" w:hAnsi="Times New Roman" w:cs="Times New Roman"/>
           <w:b/>
           <w:sz w:val="24"/>
           <w:szCs w:val="24"/>
@@ -674,7 +748,17 @@
           <w:sz w:val="24"/>
           <w:szCs w:val="24"/>
         </w:rPr>
-        <w:t xml:space="preserve"> on paper to properly fit the board according to the screen pixels</w:t>
+        <w:t xml:space="preserve"> on paper to properly fit the board according to the </w:t>
+      </w:r>
+      <w:r>
+        <w:rPr>
+          <w:rFonts w:ascii="Times New Roman" w:eastAsia="Times New Roman" w:hAnsi="Times New Roman" w:cs="Times New Roman"/>
+          <w:bCs/>
+          <w:sz w:val="24"/>
+          <w:szCs w:val="24"/>
+        </w:rPr>
+        <w:lastRenderedPageBreak/>
+        <w:t>screen pixels</w:t>
       </w:r>
       <w:r>
         <w:rPr>
@@ -698,44 +782,6 @@
     <w:p>
       <w:pPr>
         <w:spacing w:line="480" w:lineRule="auto"/>
-        <w:rPr>
-          <w:rFonts w:ascii="Times New Roman" w:eastAsia="Times New Roman" w:hAnsi="Times New Roman" w:cs="Times New Roman"/>
-          <w:b/>
-          <w:sz w:val="24"/>
-          <w:szCs w:val="24"/>
-        </w:rPr>
-      </w:pPr>
-      <w:r>
-        <w:rPr>
-          <w:rFonts w:ascii="Times New Roman" w:eastAsia="Times New Roman" w:hAnsi="Times New Roman" w:cs="Times New Roman"/>
-          <w:b/>
-          <w:sz w:val="24"/>
-          <w:szCs w:val="24"/>
-        </w:rPr>
-        <w:t>[insert picture of schematic</w:t>
-      </w:r>
-      <w:r>
-        <w:rPr>
-          <w:rFonts w:ascii="Times New Roman" w:eastAsia="Times New Roman" w:hAnsi="Times New Roman" w:cs="Times New Roman"/>
-          <w:b/>
-          <w:sz w:val="24"/>
-          <w:szCs w:val="24"/>
-        </w:rPr>
-        <w:t>/Structural drawing</w:t>
-      </w:r>
-      <w:r>
-        <w:rPr>
-          <w:rFonts w:ascii="Times New Roman" w:eastAsia="Times New Roman" w:hAnsi="Times New Roman" w:cs="Times New Roman"/>
-          <w:b/>
-          <w:sz w:val="24"/>
-          <w:szCs w:val="24"/>
-        </w:rPr>
-        <w:t>]</w:t>
-      </w:r>
-    </w:p>
-    <w:p>
-      <w:pPr>
-        <w:spacing w:line="480" w:lineRule="auto"/>
         <w:jc w:val="center"/>
         <w:rPr>
           <w:rFonts w:ascii="Times New Roman" w:eastAsia="Times New Roman" w:hAnsi="Times New Roman" w:cs="Times New Roman"/>
@@ -746,6 +792,46 @@
       </w:pPr>
       <w:r>
         <w:rPr>
+          <w:noProof/>
+        </w:rPr>
+        <w:drawing>
+          <wp:inline distT="0" distB="0" distL="0" distR="0" wp14:anchorId="609382F3" wp14:editId="68D1649E">
+            <wp:extent cx="5948614" cy="3465576"/>
+            <wp:effectExtent l="0" t="0" r="0" b="1905"/>
+            <wp:docPr id="3" name="Picture 3" descr="Diagram, schematic&#10;&#10;Description automatically generated"/>
+            <wp:cNvGraphicFramePr>
+              <a:graphicFrameLocks xmlns:a="http://schemas.openxmlformats.org/drawingml/2006/main" noChangeAspect="1"/>
+            </wp:cNvGraphicFramePr>
+            <a:graphic xmlns:a="http://schemas.openxmlformats.org/drawingml/2006/main">
+              <a:graphicData uri="http://schemas.openxmlformats.org/drawingml/2006/picture">
+                <pic:pic xmlns:pic="http://schemas.openxmlformats.org/drawingml/2006/picture">
+                  <pic:nvPicPr>
+                    <pic:cNvPr id="3" name="Picture 3" descr="Diagram, schematic&#10;&#10;Description automatically generated"/>
+                    <pic:cNvPicPr/>
+                  </pic:nvPicPr>
+                  <pic:blipFill>
+                    <a:blip r:embed="rId7"/>
+                    <a:stretch>
+                      <a:fillRect/>
+                    </a:stretch>
+                  </pic:blipFill>
+                  <pic:spPr>
+                    <a:xfrm rot="10800000">
+                      <a:off x="0" y="0"/>
+                      <a:ext cx="5948614" cy="3465576"/>
+                    </a:xfrm>
+                    <a:prstGeom prst="rect">
+                      <a:avLst/>
+                    </a:prstGeom>
+                  </pic:spPr>
+                </pic:pic>
+              </a:graphicData>
+            </a:graphic>
+          </wp:inline>
+        </w:drawing>
+      </w:r>
+      <w:r>
+        <w:rPr>
           <w:rFonts w:ascii="Times New Roman" w:eastAsia="Times New Roman" w:hAnsi="Times New Roman" w:cs="Times New Roman"/>
           <w:b/>
           <w:sz w:val="24"/>
@@ -843,17 +929,7 @@
           <w:sz w:val="24"/>
           <w:szCs w:val="24"/>
         </w:rPr>
-        <w:t xml:space="preserve"> Lastly, once we are finished with those steps and getting the game to work </w:t>
-      </w:r>
-      <w:r>
-        <w:rPr>
-          <w:rFonts w:ascii="Times New Roman" w:eastAsia="Times New Roman" w:hAnsi="Times New Roman" w:cs="Times New Roman"/>
-          <w:bCs/>
-          <w:sz w:val="24"/>
-          <w:szCs w:val="24"/>
-        </w:rPr>
-        <w:lastRenderedPageBreak/>
-        <w:t xml:space="preserve">correctly, we will add an option to expand the game board to a 5x5. When this </w:t>
+        <w:t xml:space="preserve"> Lastly, once we are finished with those steps and getting the game to work correctly, we will add an option to expand the game board to a 5x5. When this </w:t>
       </w:r>
       <w:r>
         <w:rPr>
@@ -978,6 +1054,7 @@
           <w:sz w:val="24"/>
           <w:szCs w:val="24"/>
         </w:rPr>
+        <w:lastRenderedPageBreak/>
         <w:t>Gantt chart</w:t>
       </w:r>
       <w:r>
@@ -1829,7 +1906,7 @@
         <a:sysClr val="windowText" lastClr="000000"/>
       </a:dk1>
       <a:lt1>
-        <a:sysClr val="window" lastClr="FFFFFF"/>
+        <a:sysClr val="window" lastClr="C0C0C0"/>
       </a:lt1>
       <a:dk2>
         <a:srgbClr val="1F497D"/>

</xml_diff>